<commit_message>
feat: add reflection document for machine learning module
</commit_message>
<xml_diff>
--- a/machine-learning/Reflection Machine Learning Module/Reflection_ Machine Learning Module.docx
+++ b/machine-learning/Reflection Machine Learning Module/Reflection_ Machine Learning Module.docx
@@ -27,6 +27,44 @@
           <w:t xml:space="preserve"> https://fnrythm.github.io/eportfolio/ML_Index.html</w:t>
         </w:r>
       </w:hyperlink>
+      <w:r>
+        <w:rPr>
+          <w:rtl w:val="0"/>
+        </w:rPr>
+      </w:r>
+    </w:p>
+    <w:p>
+      <w:pPr>
+        <w:spacing w:after="240" w:before="240" w:lineRule="auto"/>
+        <w:rPr>
+          <w:b w:val="1"/>
+        </w:rPr>
+      </w:pPr>
+      <w:r>
+        <w:rPr>
+          <w:b w:val="1"/>
+          <w:rtl w:val="0"/>
+        </w:rPr>
+        <w:t xml:space="preserve">Github Branch: </w:t>
+      </w:r>
+      <w:hyperlink r:id="rId7">
+        <w:r>
+          <w:rPr>
+            <w:b w:val="1"/>
+            <w:color w:val="1155cc"/>
+            <w:u w:val="single"/>
+            <w:rtl w:val="0"/>
+          </w:rPr>
+          <w:t xml:space="preserve">https://github.com/FNrythm/eportfolio/tree/machine-learning/machine-learning</w:t>
+        </w:r>
+      </w:hyperlink>
+      <w:r>
+        <w:rPr>
+          <w:b w:val="1"/>
+          <w:rtl w:val="0"/>
+        </w:rPr>
+        <w:tab/>
+      </w:r>
       <w:r>
         <w:rPr>
           <w:rtl w:val="0"/>

</xml_diff>